<commit_message>
Überarbeitung der Präsi - Beta für Freitag
Signed-off-by: MAG <mxthammel@gmail.com>
</commit_message>
<xml_diff>
--- a/Dokumente/DB-Schema.docx
+++ b/Dokumente/DB-Schema.docx
@@ -1,12 +1,12 @@
 
 <file path=word/document.xml><?xml version="1.0" encoding="utf-8"?>
-<w:document xmlns:ve="http://schemas.openxmlformats.org/markup-compatibility/2006" xmlns:o="urn:schemas-microsoft-com:office:office" xmlns:r="http://schemas.openxmlformats.org/officeDocument/2006/relationships" xmlns:m="http://schemas.openxmlformats.org/officeDocument/2006/math" xmlns:v="urn:schemas-microsoft-com:vml" xmlns:wp="http://schemas.openxmlformats.org/drawingml/2006/wordprocessingDrawing" xmlns:w10="urn:schemas-microsoft-com:office:word" xmlns:w="http://schemas.openxmlformats.org/wordprocessingml/2006/main" xmlns:wne="http://schemas.microsoft.com/office/word/2006/wordml">
+<w:document xmlns:wpc="http://schemas.microsoft.com/office/word/2010/wordprocessingCanvas" xmlns:mc="http://schemas.openxmlformats.org/markup-compatibility/2006" xmlns:o="urn:schemas-microsoft-com:office:office" xmlns:r="http://schemas.openxmlformats.org/officeDocument/2006/relationships" xmlns:m="http://schemas.openxmlformats.org/officeDocument/2006/math" xmlns:v="urn:schemas-microsoft-com:vml" xmlns:wp14="http://schemas.microsoft.com/office/word/2010/wordprocessingDrawing" xmlns:wp="http://schemas.openxmlformats.org/drawingml/2006/wordprocessingDrawing" xmlns:w10="urn:schemas-microsoft-com:office:word" xmlns:w="http://schemas.openxmlformats.org/wordprocessingml/2006/main" xmlns:w14="http://schemas.microsoft.com/office/word/2010/wordml" xmlns:wpg="http://schemas.microsoft.com/office/word/2010/wordprocessingGroup" xmlns:wpi="http://schemas.microsoft.com/office/word/2010/wordprocessingInk" xmlns:wne="http://schemas.microsoft.com/office/word/2006/wordml" xmlns:wps="http://schemas.microsoft.com/office/word/2010/wordprocessingShape" mc:Ignorable="w14 wp14">
   <w:body>
     <w:tbl>
       <w:tblPr>
-        <w:tblStyle w:val="Tabellengitternetz"/>
+        <w:tblStyle w:val="Tabellenraster"/>
         <w:tblW w:w="0" w:type="auto"/>
-        <w:tblLook w:val="04A0"/>
+        <w:tblLook w:val="04A0" w:firstRow="1" w:lastRow="0" w:firstColumn="1" w:lastColumn="0" w:noHBand="0" w:noVBand="1"/>
       </w:tblPr>
       <w:tblGrid>
         <w:gridCol w:w="3369"/>
@@ -45,12 +45,32 @@
                 <w:u w:val="single"/>
               </w:rPr>
             </w:pPr>
+            <w:proofErr w:type="spellStart"/>
             <w:r>
               <w:rPr>
                 <w:u w:val="single"/>
               </w:rPr>
               <w:t>id</w:t>
             </w:r>
+            <w:proofErr w:type="spellEnd"/>
+          </w:p>
+        </w:tc>
+        <w:tc>
+          <w:tcPr>
+            <w:tcW w:w="2126" w:type="dxa"/>
+          </w:tcPr>
+          <w:p/>
+        </w:tc>
+      </w:tr>
+      <w:tr>
+        <w:tc>
+          <w:tcPr>
+            <w:tcW w:w="3369" w:type="dxa"/>
+          </w:tcPr>
+          <w:p>
+            <w:r>
+              <w:t>Benutzername</w:t>
+            </w:r>
           </w:p>
         </w:tc>
         <w:tc>
@@ -138,32 +158,76 @@
             <w:tcW w:w="3369" w:type="dxa"/>
           </w:tcPr>
           <w:p>
-            <w:r>
-              <w:t>idOrt (FK Ort)</w:t>
-            </w:r>
-          </w:p>
-        </w:tc>
-        <w:tc>
-          <w:tcPr>
-            <w:tcW w:w="2126" w:type="dxa"/>
-          </w:tcPr>
-          <w:p/>
-        </w:tc>
-      </w:tr>
-      <w:tr>
-        <w:tc>
-          <w:tcPr>
-            <w:tcW w:w="3369" w:type="dxa"/>
-          </w:tcPr>
-          <w:p/>
-        </w:tc>
-        <w:tc>
-          <w:tcPr>
-            <w:tcW w:w="2126" w:type="dxa"/>
-          </w:tcPr>
-          <w:p>
-            <w:r>
-              <w:t>Unique = eMail-Adresse</w:t>
+            <w:proofErr w:type="spellStart"/>
+            <w:r>
+              <w:t>idOrt</w:t>
+            </w:r>
+            <w:proofErr w:type="spellEnd"/>
+            <w:r>
+              <w:t xml:space="preserve"> (FK Ort)</w:t>
+            </w:r>
+          </w:p>
+        </w:tc>
+        <w:tc>
+          <w:tcPr>
+            <w:tcW w:w="2126" w:type="dxa"/>
+          </w:tcPr>
+          <w:p/>
+        </w:tc>
+      </w:tr>
+      <w:tr>
+        <w:tc>
+          <w:tcPr>
+            <w:tcW w:w="3369" w:type="dxa"/>
+          </w:tcPr>
+          <w:p>
+            <w:r>
+              <w:t>Straße</w:t>
+            </w:r>
+          </w:p>
+        </w:tc>
+        <w:tc>
+          <w:tcPr>
+            <w:tcW w:w="2126" w:type="dxa"/>
+          </w:tcPr>
+          <w:p/>
+        </w:tc>
+      </w:tr>
+      <w:tr>
+        <w:tc>
+          <w:tcPr>
+            <w:tcW w:w="3369" w:type="dxa"/>
+          </w:tcPr>
+          <w:p>
+            <w:r>
+              <w:t>Hausnummer</w:t>
+            </w:r>
+          </w:p>
+        </w:tc>
+        <w:tc>
+          <w:tcPr>
+            <w:tcW w:w="2126" w:type="dxa"/>
+          </w:tcPr>
+          <w:p/>
+        </w:tc>
+      </w:tr>
+      <w:tr>
+        <w:tc>
+          <w:tcPr>
+            <w:tcW w:w="3369" w:type="dxa"/>
+          </w:tcPr>
+          <w:p/>
+        </w:tc>
+        <w:tc>
+          <w:tcPr>
+            <w:tcW w:w="2126" w:type="dxa"/>
+          </w:tcPr>
+          <w:p>
+            <w:r>
+              <w:t xml:space="preserve">Unique = </w:t>
+            </w:r>
+            <w:r>
+              <w:t>Benutzername / E-Mail Adresse</w:t>
             </w:r>
           </w:p>
         </w:tc>
@@ -172,9 +236,9 @@
     <w:p/>
     <w:tbl>
       <w:tblPr>
-        <w:tblStyle w:val="Tabellengitternetz"/>
+        <w:tblStyle w:val="Tabellenraster"/>
         <w:tblW w:w="0" w:type="auto"/>
-        <w:tblLook w:val="04A0"/>
+        <w:tblLook w:val="04A0" w:firstRow="1" w:lastRow="0" w:firstColumn="1" w:lastColumn="0" w:noHBand="0" w:noVBand="1"/>
       </w:tblPr>
       <w:tblGrid>
         <w:gridCol w:w="3369"/>
@@ -213,29 +277,36 @@
                 <w:u w:val="single"/>
               </w:rPr>
             </w:pPr>
+            <w:proofErr w:type="spellStart"/>
             <w:r>
               <w:rPr>
                 <w:u w:val="single"/>
               </w:rPr>
               <w:t>id</w:t>
             </w:r>
-          </w:p>
-        </w:tc>
-        <w:tc>
-          <w:tcPr>
-            <w:tcW w:w="2126" w:type="dxa"/>
-          </w:tcPr>
-          <w:p/>
-        </w:tc>
-      </w:tr>
-      <w:tr>
-        <w:tc>
-          <w:tcPr>
-            <w:tcW w:w="3369" w:type="dxa"/>
-          </w:tcPr>
-          <w:p>
-            <w:r>
-              <w:t>idOrt(FK Ort)</w:t>
+            <w:proofErr w:type="spellEnd"/>
+          </w:p>
+        </w:tc>
+        <w:tc>
+          <w:tcPr>
+            <w:tcW w:w="2126" w:type="dxa"/>
+          </w:tcPr>
+          <w:p/>
+        </w:tc>
+      </w:tr>
+      <w:tr>
+        <w:tc>
+          <w:tcPr>
+            <w:tcW w:w="3369" w:type="dxa"/>
+          </w:tcPr>
+          <w:p>
+            <w:proofErr w:type="spellStart"/>
+            <w:r>
+              <w:t>idOrt</w:t>
+            </w:r>
+            <w:proofErr w:type="spellEnd"/>
+            <w:r>
+              <w:t>(FK Ort)</w:t>
             </w:r>
           </w:p>
         </w:tc>
@@ -424,9 +495,11 @@
             <w:tcW w:w="2126" w:type="dxa"/>
           </w:tcPr>
           <w:p>
+            <w:proofErr w:type="spellStart"/>
             <w:r>
               <w:t>Timestamp</w:t>
             </w:r>
+            <w:proofErr w:type="spellEnd"/>
           </w:p>
         </w:tc>
       </w:tr>
@@ -446,9 +519,11 @@
             <w:tcW w:w="2126" w:type="dxa"/>
           </w:tcPr>
           <w:p>
+            <w:proofErr w:type="spellStart"/>
             <w:r>
               <w:t>Timestamp</w:t>
             </w:r>
+            <w:proofErr w:type="spellEnd"/>
           </w:p>
         </w:tc>
       </w:tr>
@@ -457,9 +532,9 @@
     <w:p/>
     <w:tbl>
       <w:tblPr>
-        <w:tblStyle w:val="Tabellengitternetz"/>
+        <w:tblStyle w:val="Tabellenraster"/>
         <w:tblW w:w="0" w:type="auto"/>
-        <w:tblLook w:val="04A0"/>
+        <w:tblLook w:val="04A0" w:firstRow="1" w:lastRow="0" w:firstColumn="1" w:lastColumn="0" w:noHBand="0" w:noVBand="1"/>
       </w:tblPr>
       <w:tblGrid>
         <w:gridCol w:w="3369"/>
@@ -482,6 +557,7 @@
               <w:rPr>
                 <w:b/>
               </w:rPr>
+              <w:lastRenderedPageBreak/>
               <w:t>Teilnehmer</w:t>
             </w:r>
           </w:p>
@@ -498,65 +574,78 @@
                 <w:u w:val="single"/>
               </w:rPr>
             </w:pPr>
+            <w:proofErr w:type="spellStart"/>
             <w:r>
               <w:rPr>
                 <w:u w:val="single"/>
               </w:rPr>
               <w:t>id</w:t>
             </w:r>
-          </w:p>
-        </w:tc>
-        <w:tc>
-          <w:tcPr>
-            <w:tcW w:w="2126" w:type="dxa"/>
-          </w:tcPr>
-          <w:p/>
-        </w:tc>
-      </w:tr>
-      <w:tr>
-        <w:tc>
-          <w:tcPr>
-            <w:tcW w:w="3369" w:type="dxa"/>
-          </w:tcPr>
-          <w:p>
-            <w:r>
-              <w:t>idEvent (FK Event)</w:t>
-            </w:r>
-          </w:p>
-        </w:tc>
-        <w:tc>
-          <w:tcPr>
-            <w:tcW w:w="2126" w:type="dxa"/>
-          </w:tcPr>
-          <w:p/>
-        </w:tc>
-      </w:tr>
-      <w:tr>
-        <w:tc>
-          <w:tcPr>
-            <w:tcW w:w="3369" w:type="dxa"/>
-          </w:tcPr>
-          <w:p>
-            <w:r>
-              <w:t>idBenutzer (FK Benutzer)</w:t>
-            </w:r>
-          </w:p>
-        </w:tc>
-        <w:tc>
-          <w:tcPr>
-            <w:tcW w:w="2126" w:type="dxa"/>
-          </w:tcPr>
-          <w:p/>
-        </w:tc>
-      </w:tr>
-      <w:tr>
-        <w:tc>
-          <w:tcPr>
-            <w:tcW w:w="3369" w:type="dxa"/>
-          </w:tcPr>
-          <w:p>
-            <w:r>
-              <w:lastRenderedPageBreak/>
+            <w:proofErr w:type="spellEnd"/>
+          </w:p>
+        </w:tc>
+        <w:tc>
+          <w:tcPr>
+            <w:tcW w:w="2126" w:type="dxa"/>
+          </w:tcPr>
+          <w:p/>
+        </w:tc>
+      </w:tr>
+      <w:tr>
+        <w:tc>
+          <w:tcPr>
+            <w:tcW w:w="3369" w:type="dxa"/>
+          </w:tcPr>
+          <w:p>
+            <w:proofErr w:type="spellStart"/>
+            <w:r>
+              <w:t>idEvent</w:t>
+            </w:r>
+            <w:proofErr w:type="spellEnd"/>
+            <w:r>
+              <w:t xml:space="preserve"> (FK Event)</w:t>
+            </w:r>
+          </w:p>
+        </w:tc>
+        <w:tc>
+          <w:tcPr>
+            <w:tcW w:w="2126" w:type="dxa"/>
+          </w:tcPr>
+          <w:p/>
+        </w:tc>
+      </w:tr>
+      <w:tr>
+        <w:tc>
+          <w:tcPr>
+            <w:tcW w:w="3369" w:type="dxa"/>
+          </w:tcPr>
+          <w:p>
+            <w:proofErr w:type="spellStart"/>
+            <w:r>
+              <w:t>idBenutzer</w:t>
+            </w:r>
+            <w:proofErr w:type="spellEnd"/>
+            <w:r>
+              <w:t xml:space="preserve"> (FK Benutzer)</w:t>
+            </w:r>
+          </w:p>
+        </w:tc>
+        <w:tc>
+          <w:tcPr>
+            <w:tcW w:w="2126" w:type="dxa"/>
+          </w:tcPr>
+          <w:p/>
+        </w:tc>
+        <w:bookmarkStart w:id="0" w:name="_GoBack"/>
+        <w:bookmarkEnd w:id="0"/>
+      </w:tr>
+      <w:tr>
+        <w:tc>
+          <w:tcPr>
+            <w:tcW w:w="3369" w:type="dxa"/>
+          </w:tcPr>
+          <w:p>
+            <w:r>
               <w:t>Art der Teilnahme</w:t>
             </w:r>
           </w:p>
@@ -627,12 +716,14 @@
               </w:rPr>
               <w:t xml:space="preserve">Unique= </w:t>
             </w:r>
+            <w:proofErr w:type="spellStart"/>
             <w:r>
               <w:rPr>
                 <w:lang w:val="en-US"/>
               </w:rPr>
-              <w:t>idEvent, idBenutzer</w:t>
-            </w:r>
+              <w:t>idEvent</w:t>
+            </w:r>
+            <w:proofErr w:type="spellEnd"/>
           </w:p>
         </w:tc>
       </w:tr>
@@ -646,9 +737,9 @@
     </w:p>
     <w:tbl>
       <w:tblPr>
-        <w:tblStyle w:val="Tabellengitternetz"/>
+        <w:tblStyle w:val="Tabellenraster"/>
         <w:tblW w:w="0" w:type="auto"/>
-        <w:tblLook w:val="04A0"/>
+        <w:tblLook w:val="04A0" w:firstRow="1" w:lastRow="0" w:firstColumn="1" w:lastColumn="0" w:noHBand="0" w:noVBand="1"/>
       </w:tblPr>
       <w:tblGrid>
         <w:gridCol w:w="3369"/>
@@ -687,12 +778,32 @@
                 <w:u w:val="single"/>
               </w:rPr>
             </w:pPr>
+            <w:proofErr w:type="spellStart"/>
             <w:r>
               <w:rPr>
                 <w:u w:val="single"/>
               </w:rPr>
               <w:t>id</w:t>
             </w:r>
+            <w:proofErr w:type="spellEnd"/>
+          </w:p>
+        </w:tc>
+        <w:tc>
+          <w:tcPr>
+            <w:tcW w:w="2126" w:type="dxa"/>
+          </w:tcPr>
+          <w:p/>
+        </w:tc>
+      </w:tr>
+      <w:tr>
+        <w:tc>
+          <w:tcPr>
+            <w:tcW w:w="3369" w:type="dxa"/>
+          </w:tcPr>
+          <w:p>
+            <w:r>
+              <w:t>Kategorie</w:t>
+            </w:r>
           </w:p>
         </w:tc>
         <w:tc>
@@ -710,24 +821,6 @@
           <w:p>
             <w:r>
               <w:t>Straße</w:t>
-            </w:r>
-          </w:p>
-        </w:tc>
-        <w:tc>
-          <w:tcPr>
-            <w:tcW w:w="2126" w:type="dxa"/>
-          </w:tcPr>
-          <w:p/>
-        </w:tc>
-      </w:tr>
-      <w:tr>
-        <w:tc>
-          <w:tcPr>
-            <w:tcW w:w="3369" w:type="dxa"/>
-          </w:tcPr>
-          <w:p>
-            <w:r>
-              <w:t>Hausnummer</w:t>
             </w:r>
           </w:p>
         </w:tc>
@@ -748,6 +841,24 @@
           </w:tcPr>
           <w:p>
             <w:r>
+              <w:t>Hausnummer</w:t>
+            </w:r>
+          </w:p>
+        </w:tc>
+        <w:tc>
+          <w:tcPr>
+            <w:tcW w:w="2126" w:type="dxa"/>
+          </w:tcPr>
+          <w:p/>
+        </w:tc>
+      </w:tr>
+      <w:tr>
+        <w:tc>
+          <w:tcPr>
+            <w:tcW w:w="3369" w:type="dxa"/>
+          </w:tcPr>
+          <w:p>
+            <w:r>
               <w:t>Postleitzahl</w:t>
             </w:r>
           </w:p>
@@ -765,9 +876,17 @@
             <w:tcW w:w="3369" w:type="dxa"/>
           </w:tcPr>
           <w:p>
+            <w:commentRangeStart w:id="1"/>
             <w:r>
               <w:t>Zusatz</w:t>
             </w:r>
+            <w:commentRangeEnd w:id="1"/>
+            <w:r>
+              <w:rPr>
+                <w:rStyle w:val="Kommentarzeichen"/>
+              </w:rPr>
+              <w:commentReference w:id="1"/>
+            </w:r>
           </w:p>
         </w:tc>
         <w:tc>
@@ -801,70 +920,94 @@
             <w:tcW w:w="3369" w:type="dxa"/>
           </w:tcPr>
           <w:p>
+            <w:proofErr w:type="spellStart"/>
             <w:r>
               <w:t>L</w:t>
             </w:r>
             <w:r>
               <w:t>atitude</w:t>
             </w:r>
-          </w:p>
-        </w:tc>
-        <w:tc>
-          <w:tcPr>
-            <w:tcW w:w="2126" w:type="dxa"/>
-          </w:tcPr>
-          <w:p/>
-        </w:tc>
-      </w:tr>
-      <w:tr>
-        <w:tc>
-          <w:tcPr>
-            <w:tcW w:w="3369" w:type="dxa"/>
-          </w:tcPr>
-          <w:p>
+            <w:proofErr w:type="spellEnd"/>
+          </w:p>
+        </w:tc>
+        <w:tc>
+          <w:tcPr>
+            <w:tcW w:w="2126" w:type="dxa"/>
+          </w:tcPr>
+          <w:p/>
+        </w:tc>
+      </w:tr>
+      <w:tr>
+        <w:tc>
+          <w:tcPr>
+            <w:tcW w:w="3369" w:type="dxa"/>
+          </w:tcPr>
+          <w:p>
+            <w:proofErr w:type="spellStart"/>
             <w:r>
               <w:t>L</w:t>
             </w:r>
             <w:r>
               <w:t>ongitude</w:t>
             </w:r>
-          </w:p>
-        </w:tc>
-        <w:tc>
-          <w:tcPr>
-            <w:tcW w:w="2126" w:type="dxa"/>
-          </w:tcPr>
-          <w:p/>
-        </w:tc>
-      </w:tr>
-      <w:tr>
-        <w:tc>
-          <w:tcPr>
-            <w:tcW w:w="3369" w:type="dxa"/>
-          </w:tcPr>
-          <w:p/>
-        </w:tc>
-        <w:tc>
-          <w:tcPr>
-            <w:tcW w:w="2126" w:type="dxa"/>
-          </w:tcPr>
-          <w:p/>
-        </w:tc>
-      </w:tr>
-      <w:tr>
-        <w:tc>
-          <w:tcPr>
-            <w:tcW w:w="3369" w:type="dxa"/>
-          </w:tcPr>
-          <w:p/>
-        </w:tc>
-        <w:tc>
-          <w:tcPr>
-            <w:tcW w:w="2126" w:type="dxa"/>
-          </w:tcPr>
-          <w:p>
+            <w:proofErr w:type="spellEnd"/>
+          </w:p>
+        </w:tc>
+        <w:tc>
+          <w:tcPr>
+            <w:tcW w:w="2126" w:type="dxa"/>
+          </w:tcPr>
+          <w:p/>
+        </w:tc>
+      </w:tr>
+      <w:tr>
+        <w:tc>
+          <w:tcPr>
+            <w:tcW w:w="3369" w:type="dxa"/>
+          </w:tcPr>
+          <w:p>
+            <w:commentRangeStart w:id="2"/>
+            <w:r>
+              <w:t>Anzahl Events</w:t>
+            </w:r>
+            <w:commentRangeEnd w:id="2"/>
+            <w:r>
+              <w:rPr>
+                <w:rStyle w:val="Kommentarzeichen"/>
+              </w:rPr>
+              <w:commentReference w:id="2"/>
+            </w:r>
+          </w:p>
+        </w:tc>
+        <w:tc>
+          <w:tcPr>
+            <w:tcW w:w="2126" w:type="dxa"/>
+          </w:tcPr>
+          <w:p/>
+        </w:tc>
+      </w:tr>
+      <w:tr>
+        <w:tc>
+          <w:tcPr>
+            <w:tcW w:w="3369" w:type="dxa"/>
+          </w:tcPr>
+          <w:p/>
+        </w:tc>
+        <w:tc>
+          <w:tcPr>
+            <w:tcW w:w="2126" w:type="dxa"/>
+          </w:tcPr>
+          <w:p>
+            <w:commentRangeStart w:id="3"/>
             <w:r>
               <w:t>Unique= Straße, Hausnummer, Postleitzahl, Zusatz</w:t>
+            </w:r>
+            <w:commentRangeEnd w:id="3"/>
+            <w:r>
+              <w:rPr>
+                <w:rStyle w:val="Kommentarzeichen"/>
+              </w:rPr>
+              <w:commentReference w:id="3"/>
             </w:r>
           </w:p>
         </w:tc>
@@ -873,9 +1016,9 @@
     <w:p/>
     <w:tbl>
       <w:tblPr>
-        <w:tblStyle w:val="Tabellengitternetz"/>
+        <w:tblStyle w:val="Tabellenraster"/>
         <w:tblW w:w="0" w:type="auto"/>
-        <w:tblLook w:val="04A0"/>
+        <w:tblLook w:val="04A0" w:firstRow="1" w:lastRow="0" w:firstColumn="1" w:lastColumn="0" w:noHBand="0" w:noVBand="1"/>
       </w:tblPr>
       <w:tblGrid>
         <w:gridCol w:w="3369"/>
@@ -894,12 +1037,22 @@
                 <w:b/>
               </w:rPr>
             </w:pPr>
+            <w:commentRangeStart w:id="4"/>
+            <w:proofErr w:type="spellStart"/>
             <w:r>
               <w:rPr>
                 <w:b/>
               </w:rPr>
               <w:t>BewertungUser</w:t>
             </w:r>
+            <w:commentRangeEnd w:id="4"/>
+            <w:proofErr w:type="spellEnd"/>
+            <w:r>
+              <w:rPr>
+                <w:rStyle w:val="Kommentarzeichen"/>
+              </w:rPr>
+              <w:commentReference w:id="4"/>
+            </w:r>
           </w:p>
         </w:tc>
       </w:tr>
@@ -914,12 +1067,14 @@
                 <w:u w:val="single"/>
               </w:rPr>
             </w:pPr>
+            <w:proofErr w:type="spellStart"/>
             <w:r>
               <w:rPr>
                 <w:u w:val="single"/>
               </w:rPr>
               <w:t>id</w:t>
             </w:r>
+            <w:proofErr w:type="spellEnd"/>
           </w:p>
         </w:tc>
         <w:tc>
@@ -940,8 +1095,13 @@
                 <w:u w:val="single"/>
               </w:rPr>
             </w:pPr>
-            <w:r>
-              <w:t>idEvent (FK Event)</w:t>
+            <w:proofErr w:type="spellStart"/>
+            <w:r>
+              <w:t>idEvent</w:t>
+            </w:r>
+            <w:proofErr w:type="spellEnd"/>
+            <w:r>
+              <w:t xml:space="preserve"> (FK Event)</w:t>
             </w:r>
           </w:p>
         </w:tc>
@@ -958,9 +1118,11 @@
             <w:tcW w:w="3369" w:type="dxa"/>
           </w:tcPr>
           <w:p>
+            <w:proofErr w:type="spellStart"/>
             <w:r>
               <w:t>idBenutzer</w:t>
             </w:r>
+            <w:proofErr w:type="spellEnd"/>
             <w:r>
               <w:t xml:space="preserve"> (FK Benutzer)</w:t>
             </w:r>
@@ -984,9 +1146,11 @@
                 <w:u w:val="single"/>
               </w:rPr>
             </w:pPr>
+            <w:proofErr w:type="spellStart"/>
             <w:r>
               <w:t>idTeilnehmer</w:t>
             </w:r>
+            <w:proofErr w:type="spellEnd"/>
             <w:r>
               <w:t xml:space="preserve"> (FK </w:t>
             </w:r>
@@ -1030,6 +1194,7 @@
           </w:tcPr>
           <w:p>
             <w:r>
+              <w:lastRenderedPageBreak/>
               <w:t>Kommentar</w:t>
             </w:r>
           </w:p>
@@ -1054,11 +1219,32 @@
           </w:tcPr>
           <w:p>
             <w:r>
-              <w:t>Unique= idEvent, idBenutzer, id</w:t>
+              <w:t xml:space="preserve">Unique= </w:t>
+            </w:r>
+            <w:proofErr w:type="spellStart"/>
+            <w:r>
+              <w:t>idEvent</w:t>
+            </w:r>
+            <w:proofErr w:type="spellEnd"/>
+            <w:r>
+              <w:t xml:space="preserve">, </w:t>
+            </w:r>
+            <w:proofErr w:type="spellStart"/>
+            <w:r>
+              <w:t>idBenutzer</w:t>
+            </w:r>
+            <w:proofErr w:type="spellEnd"/>
+            <w:r>
+              <w:t xml:space="preserve">, </w:t>
+            </w:r>
+            <w:proofErr w:type="spellStart"/>
+            <w:r>
+              <w:t>id</w:t>
             </w:r>
             <w:r>
               <w:t>Teilnehmer</w:t>
             </w:r>
+            <w:proofErr w:type="spellEnd"/>
           </w:p>
         </w:tc>
       </w:tr>
@@ -1066,9 +1252,9 @@
     <w:p/>
     <w:tbl>
       <w:tblPr>
-        <w:tblStyle w:val="Tabellengitternetz"/>
+        <w:tblStyle w:val="Tabellenraster"/>
         <w:tblW w:w="0" w:type="auto"/>
-        <w:tblLook w:val="04A0"/>
+        <w:tblLook w:val="04A0" w:firstRow="1" w:lastRow="0" w:firstColumn="1" w:lastColumn="0" w:noHBand="0" w:noVBand="1"/>
       </w:tblPr>
       <w:tblGrid>
         <w:gridCol w:w="3369"/>
@@ -1087,13 +1273,14 @@
                 <w:b/>
               </w:rPr>
             </w:pPr>
+            <w:proofErr w:type="spellStart"/>
             <w:r>
               <w:rPr>
                 <w:b/>
               </w:rPr>
-              <w:lastRenderedPageBreak/>
               <w:t>BewertungEvent</w:t>
             </w:r>
+            <w:proofErr w:type="spellEnd"/>
           </w:p>
         </w:tc>
       </w:tr>
@@ -1108,48 +1295,57 @@
                 <w:u w:val="single"/>
               </w:rPr>
             </w:pPr>
+            <w:proofErr w:type="spellStart"/>
             <w:r>
               <w:rPr>
                 <w:u w:val="single"/>
               </w:rPr>
               <w:t>id</w:t>
             </w:r>
-          </w:p>
-        </w:tc>
-        <w:tc>
-          <w:tcPr>
-            <w:tcW w:w="2126" w:type="dxa"/>
-          </w:tcPr>
-          <w:p/>
-        </w:tc>
-      </w:tr>
-      <w:tr>
-        <w:tc>
-          <w:tcPr>
-            <w:tcW w:w="3369" w:type="dxa"/>
-          </w:tcPr>
-          <w:p>
-            <w:r>
-              <w:t>idEvent (FK Event)</w:t>
-            </w:r>
-          </w:p>
-        </w:tc>
-        <w:tc>
-          <w:tcPr>
-            <w:tcW w:w="2126" w:type="dxa"/>
-          </w:tcPr>
-          <w:p/>
-        </w:tc>
-      </w:tr>
-      <w:tr>
-        <w:tc>
-          <w:tcPr>
-            <w:tcW w:w="3369" w:type="dxa"/>
-          </w:tcPr>
-          <w:p>
+            <w:proofErr w:type="spellEnd"/>
+          </w:p>
+        </w:tc>
+        <w:tc>
+          <w:tcPr>
+            <w:tcW w:w="2126" w:type="dxa"/>
+          </w:tcPr>
+          <w:p/>
+        </w:tc>
+      </w:tr>
+      <w:tr>
+        <w:tc>
+          <w:tcPr>
+            <w:tcW w:w="3369" w:type="dxa"/>
+          </w:tcPr>
+          <w:p>
+            <w:proofErr w:type="spellStart"/>
+            <w:r>
+              <w:t>idEvent</w:t>
+            </w:r>
+            <w:proofErr w:type="spellEnd"/>
+            <w:r>
+              <w:t xml:space="preserve"> (FK Event)</w:t>
+            </w:r>
+          </w:p>
+        </w:tc>
+        <w:tc>
+          <w:tcPr>
+            <w:tcW w:w="2126" w:type="dxa"/>
+          </w:tcPr>
+          <w:p/>
+        </w:tc>
+      </w:tr>
+      <w:tr>
+        <w:tc>
+          <w:tcPr>
+            <w:tcW w:w="3369" w:type="dxa"/>
+          </w:tcPr>
+          <w:p>
+            <w:proofErr w:type="spellStart"/>
             <w:r>
               <w:t>idTeilnehmer</w:t>
             </w:r>
+            <w:proofErr w:type="spellEnd"/>
             <w:r>
               <w:t xml:space="preserve">(FK </w:t>
             </w:r>
@@ -1217,11 +1413,21 @@
           </w:tcPr>
           <w:p>
             <w:r>
-              <w:t xml:space="preserve">Unique= idEvent, </w:t>
-            </w:r>
+              <w:t xml:space="preserve">Unique= </w:t>
+            </w:r>
+            <w:proofErr w:type="spellStart"/>
+            <w:r>
+              <w:t>idEvent</w:t>
+            </w:r>
+            <w:proofErr w:type="spellEnd"/>
+            <w:r>
+              <w:t xml:space="preserve">, </w:t>
+            </w:r>
+            <w:proofErr w:type="spellStart"/>
             <w:r>
               <w:t>idTeilnehmer</w:t>
             </w:r>
+            <w:proofErr w:type="spellEnd"/>
           </w:p>
         </w:tc>
       </w:tr>
@@ -1229,9 +1435,9 @@
     <w:p/>
     <w:tbl>
       <w:tblPr>
-        <w:tblStyle w:val="Tabellengitternetz"/>
+        <w:tblStyle w:val="Tabellenraster"/>
         <w:tblW w:w="0" w:type="auto"/>
-        <w:tblLook w:val="04A0"/>
+        <w:tblLook w:val="04A0" w:firstRow="1" w:lastRow="0" w:firstColumn="1" w:lastColumn="0" w:noHBand="0" w:noVBand="1"/>
       </w:tblPr>
       <w:tblGrid>
         <w:gridCol w:w="3369"/>
@@ -1270,12 +1476,14 @@
                 <w:u w:val="single"/>
               </w:rPr>
             </w:pPr>
+            <w:proofErr w:type="spellStart"/>
             <w:r>
               <w:rPr>
                 <w:u w:val="single"/>
               </w:rPr>
               <w:t>id</w:t>
             </w:r>
+            <w:proofErr w:type="spellEnd"/>
           </w:p>
         </w:tc>
         <w:tc>
@@ -1296,26 +1504,36 @@
                 <w:u w:val="single"/>
               </w:rPr>
             </w:pPr>
-            <w:r>
-              <w:t>idBenutzerOwner (FK Benutzer)</w:t>
-            </w:r>
-          </w:p>
-        </w:tc>
-        <w:tc>
-          <w:tcPr>
-            <w:tcW w:w="2126" w:type="dxa"/>
-          </w:tcPr>
-          <w:p/>
-        </w:tc>
-      </w:tr>
-      <w:tr>
-        <w:tc>
-          <w:tcPr>
-            <w:tcW w:w="3369" w:type="dxa"/>
-          </w:tcPr>
-          <w:p>
-            <w:r>
-              <w:t>idBenutzerFreund (FK Benutzer)</w:t>
+            <w:proofErr w:type="spellStart"/>
+            <w:r>
+              <w:t>idBenutzerOwner</w:t>
+            </w:r>
+            <w:proofErr w:type="spellEnd"/>
+            <w:r>
+              <w:t xml:space="preserve"> (FK Benutzer)</w:t>
+            </w:r>
+          </w:p>
+        </w:tc>
+        <w:tc>
+          <w:tcPr>
+            <w:tcW w:w="2126" w:type="dxa"/>
+          </w:tcPr>
+          <w:p/>
+        </w:tc>
+      </w:tr>
+      <w:tr>
+        <w:tc>
+          <w:tcPr>
+            <w:tcW w:w="3369" w:type="dxa"/>
+          </w:tcPr>
+          <w:p>
+            <w:proofErr w:type="spellStart"/>
+            <w:r>
+              <w:t>idBenutzerFreund</w:t>
+            </w:r>
+            <w:proofErr w:type="spellEnd"/>
+            <w:r>
+              <w:t xml:space="preserve"> (FK Benutzer)</w:t>
             </w:r>
           </w:p>
         </w:tc>
@@ -1368,13 +1586,23 @@
           </w:tcPr>
           <w:p>
             <w:r>
-              <w:t xml:space="preserve">Unique=idBenutzerOwner, </w:t>
-            </w:r>
-          </w:p>
-          <w:p>
+              <w:t>Unique=</w:t>
+            </w:r>
+            <w:proofErr w:type="spellStart"/>
+            <w:r>
+              <w:t>idBenutzerOwner</w:t>
+            </w:r>
+            <w:proofErr w:type="spellEnd"/>
+            <w:r>
+              <w:t xml:space="preserve">, </w:t>
+            </w:r>
+          </w:p>
+          <w:p>
+            <w:proofErr w:type="spellStart"/>
             <w:r>
               <w:t>idBenutzerFreund</w:t>
             </w:r>
+            <w:proofErr w:type="spellEnd"/>
           </w:p>
         </w:tc>
       </w:tr>
@@ -1382,9 +1610,9 @@
     <w:p/>
     <w:tbl>
       <w:tblPr>
-        <w:tblStyle w:val="Tabellengitternetz"/>
+        <w:tblStyle w:val="Tabellenraster"/>
         <w:tblW w:w="0" w:type="auto"/>
-        <w:tblLook w:val="04A0"/>
+        <w:tblLook w:val="04A0" w:firstRow="1" w:lastRow="0" w:firstColumn="1" w:lastColumn="0" w:noHBand="0" w:noVBand="1"/>
       </w:tblPr>
       <w:tblGrid>
         <w:gridCol w:w="3369"/>
@@ -1403,12 +1631,14 @@
                 <w:b/>
               </w:rPr>
             </w:pPr>
+            <w:proofErr w:type="spellStart"/>
             <w:r>
               <w:rPr>
                 <w:b/>
               </w:rPr>
               <w:t>Blockierliste</w:t>
             </w:r>
+            <w:proofErr w:type="spellEnd"/>
           </w:p>
         </w:tc>
       </w:tr>
@@ -1423,12 +1653,14 @@
                 <w:u w:val="single"/>
               </w:rPr>
             </w:pPr>
+            <w:proofErr w:type="spellStart"/>
             <w:r>
               <w:rPr>
                 <w:u w:val="single"/>
               </w:rPr>
               <w:t>id</w:t>
             </w:r>
+            <w:proofErr w:type="spellEnd"/>
           </w:p>
         </w:tc>
         <w:tc>
@@ -1449,26 +1681,63 @@
                 <w:u w:val="single"/>
               </w:rPr>
             </w:pPr>
-            <w:r>
-              <w:t>idBenutzerOwner (FK Benutzer)</w:t>
-            </w:r>
-          </w:p>
-        </w:tc>
-        <w:tc>
-          <w:tcPr>
-            <w:tcW w:w="2126" w:type="dxa"/>
-          </w:tcPr>
-          <w:p/>
-        </w:tc>
-      </w:tr>
-      <w:tr>
-        <w:tc>
-          <w:tcPr>
-            <w:tcW w:w="3369" w:type="dxa"/>
-          </w:tcPr>
-          <w:p>
-            <w:r>
-              <w:t>idBenutzerBlocked (FK Benutzer)</w:t>
+            <w:proofErr w:type="spellStart"/>
+            <w:r>
+              <w:t>idBenutzerOwner</w:t>
+            </w:r>
+            <w:proofErr w:type="spellEnd"/>
+            <w:r>
+              <w:t xml:space="preserve"> (FK Benutzer)</w:t>
+            </w:r>
+          </w:p>
+        </w:tc>
+        <w:tc>
+          <w:tcPr>
+            <w:tcW w:w="2126" w:type="dxa"/>
+          </w:tcPr>
+          <w:p/>
+        </w:tc>
+      </w:tr>
+      <w:tr>
+        <w:trPr>
+          <w:trHeight w:val="291"/>
+        </w:trPr>
+        <w:tc>
+          <w:tcPr>
+            <w:tcW w:w="3369" w:type="dxa"/>
+          </w:tcPr>
+          <w:p>
+            <w:proofErr w:type="spellStart"/>
+            <w:r>
+              <w:t>idBenutzerBlocked</w:t>
+            </w:r>
+            <w:proofErr w:type="spellEnd"/>
+            <w:r>
+              <w:t xml:space="preserve"> (FK Benutzer)</w:t>
+            </w:r>
+          </w:p>
+        </w:tc>
+        <w:tc>
+          <w:tcPr>
+            <w:tcW w:w="2126" w:type="dxa"/>
+          </w:tcPr>
+          <w:p/>
+        </w:tc>
+      </w:tr>
+      <w:tr>
+        <w:tc>
+          <w:tcPr>
+            <w:tcW w:w="3369" w:type="dxa"/>
+          </w:tcPr>
+          <w:p>
+            <w:r>
+              <w:t>Kom</w:t>
+            </w:r>
+            <w:r>
+              <w:t>m</w:t>
+            </w:r>
+            <w:r>
+              <w:t>entar</w:t>
             </w:r>
           </w:p>
         </w:tc>
@@ -1498,21 +1767,27 @@
           </w:tcPr>
           <w:p>
             <w:r>
-              <w:t xml:space="preserve">Unique=idBenutzerOwner, </w:t>
-            </w:r>
-          </w:p>
-          <w:p>
+              <w:t>Unique=</w:t>
+            </w:r>
+            <w:proofErr w:type="spellStart"/>
+            <w:r>
+              <w:t>idBenutzerOwner</w:t>
+            </w:r>
+            <w:proofErr w:type="spellEnd"/>
+            <w:r>
+              <w:t xml:space="preserve">, </w:t>
+            </w:r>
+          </w:p>
+          <w:p>
+            <w:proofErr w:type="spellStart"/>
             <w:r>
               <w:t>idBenutzerBlocked</w:t>
             </w:r>
+            <w:proofErr w:type="spellEnd"/>
           </w:p>
         </w:tc>
       </w:tr>
     </w:tbl>
-    <w:p/>
-    <w:p/>
-    <w:p/>
-    <w:p/>
     <w:p/>
     <w:sectPr>
       <w:pgSz w:w="16838" w:h="11906" w:orient="landscape"/>
@@ -1524,8 +1799,85 @@
 </w:document>
 </file>
 
+<file path=word/comments.xml><?xml version="1.0" encoding="utf-8"?>
+<w:comments xmlns:wpc="http://schemas.microsoft.com/office/word/2010/wordprocessingCanvas" xmlns:mc="http://schemas.openxmlformats.org/markup-compatibility/2006" xmlns:o="urn:schemas-microsoft-com:office:office" xmlns:r="http://schemas.openxmlformats.org/officeDocument/2006/relationships" xmlns:m="http://schemas.openxmlformats.org/officeDocument/2006/math" xmlns:v="urn:schemas-microsoft-com:vml" xmlns:wp14="http://schemas.microsoft.com/office/word/2010/wordprocessingDrawing" xmlns:wp="http://schemas.openxmlformats.org/drawingml/2006/wordprocessingDrawing" xmlns:w10="urn:schemas-microsoft-com:office:word" xmlns:w="http://schemas.openxmlformats.org/wordprocessingml/2006/main" xmlns:w14="http://schemas.microsoft.com/office/word/2010/wordml" xmlns:wpg="http://schemas.microsoft.com/office/word/2010/wordprocessingGroup" xmlns:wpi="http://schemas.microsoft.com/office/word/2010/wordprocessingInk" xmlns:wne="http://schemas.microsoft.com/office/word/2006/wordml" xmlns:wps="http://schemas.microsoft.com/office/word/2010/wordprocessingShape" mc:Ignorable="w14 wp14">
+  <w:comment w:id="1" w:author="Patrick" w:date="2012-04-18T23:10:00Z" w:initials="P">
+    <w:p>
+      <w:pPr>
+        <w:pStyle w:val="Kommentartext"/>
+      </w:pPr>
+      <w:r>
+        <w:rPr>
+          <w:rStyle w:val="Kommentarzeichen"/>
+        </w:rPr>
+        <w:annotationRef/>
+      </w:r>
+      <w:r>
+        <w:t>Was bedeutet das?</w:t>
+      </w:r>
+    </w:p>
+  </w:comment>
+  <w:comment w:id="2" w:author="Patrick" w:date="2012-04-18T23:14:00Z" w:initials="P">
+    <w:p>
+      <w:pPr>
+        <w:pStyle w:val="Kommentartext"/>
+      </w:pPr>
+      <w:r>
+        <w:rPr>
+          <w:rStyle w:val="Kommentarzeichen"/>
+        </w:rPr>
+        <w:annotationRef/>
+      </w:r>
+      <w:r>
+        <w:t>Performance: Besser als Count(</w:t>
+      </w:r>
+      <w:proofErr w:type="spellStart"/>
+      <w:r>
+        <w:t>EventID</w:t>
+      </w:r>
+      <w:proofErr w:type="spellEnd"/>
+      <w:r>
+        <w:t xml:space="preserve"> zu Ort)</w:t>
+      </w:r>
+    </w:p>
+  </w:comment>
+  <w:comment w:id="3" w:author="Patrick" w:date="2012-04-18T23:10:00Z" w:initials="P">
+    <w:p>
+      <w:pPr>
+        <w:pStyle w:val="Kommentartext"/>
+      </w:pPr>
+      <w:r>
+        <w:rPr>
+          <w:rStyle w:val="Kommentarzeichen"/>
+        </w:rPr>
+        <w:annotationRef/>
+      </w:r>
+      <w:r>
+        <w:t>Beispiel Einkaufszentrum mit zwei Spielhöllen?!</w:t>
+      </w:r>
+    </w:p>
+  </w:comment>
+  <w:comment w:id="4" w:author="Patrick" w:date="2012-04-18T23:11:00Z" w:initials="P">
+    <w:p>
+      <w:pPr>
+        <w:pStyle w:val="Kommentartext"/>
+      </w:pPr>
+      <w:r>
+        <w:rPr>
+          <w:rStyle w:val="Kommentarzeichen"/>
+        </w:rPr>
+        <w:annotationRef/>
+      </w:r>
+      <w:r>
+        <w:t>Nur über Eventteilnahme bewertbar?!</w:t>
+      </w:r>
+    </w:p>
+  </w:comment>
+</w:comments>
+</file>
+
 <file path=word/styles.xml><?xml version="1.0" encoding="utf-8"?>
-<w:styles xmlns:r="http://schemas.openxmlformats.org/officeDocument/2006/relationships" xmlns:w="http://schemas.openxmlformats.org/wordprocessingml/2006/main">
+<w:styles xmlns:mc="http://schemas.openxmlformats.org/markup-compatibility/2006" xmlns:r="http://schemas.openxmlformats.org/officeDocument/2006/relationships" xmlns:w="http://schemas.openxmlformats.org/wordprocessingml/2006/main" xmlns:w14="http://schemas.microsoft.com/office/word/2010/wordml" mc:Ignorable="w14">
   <w:docDefaults>
     <w:rPrDefault>
       <w:rPr>
@@ -1696,7 +2048,6 @@
     <w:uiPriority w:val="99"/>
     <w:semiHidden/>
     <w:unhideWhenUsed/>
-    <w:qFormat/>
     <w:tblPr>
       <w:tblInd w:w="0" w:type="dxa"/>
       <w:tblCellMar>
@@ -1713,7 +2064,7 @@
     <w:semiHidden/>
     <w:unhideWhenUsed/>
   </w:style>
-  <w:style w:type="table" w:styleId="Tabellengitternetz">
+  <w:style w:type="table" w:styleId="Tabellenraster">
     <w:name w:val="Table Grid"/>
     <w:basedOn w:val="NormaleTabelle"/>
     <w:uiPriority w:val="59"/>
@@ -1738,6 +2089,294 @@
         <w:right w:w="108" w:type="dxa"/>
       </w:tblCellMar>
     </w:tblPr>
+  </w:style>
+  <w:style w:type="character" w:styleId="Kommentarzeichen">
+    <w:name w:val="annotation reference"/>
+    <w:basedOn w:val="Absatz-Standardschriftart"/>
+    <w:uiPriority w:val="99"/>
+    <w:semiHidden/>
+    <w:unhideWhenUsed/>
+    <w:rsid w:val="00A61D5D"/>
+    <w:rPr>
+      <w:sz w:val="16"/>
+      <w:szCs w:val="16"/>
+    </w:rPr>
+  </w:style>
+  <w:style w:type="paragraph" w:styleId="Kommentartext">
+    <w:name w:val="annotation text"/>
+    <w:basedOn w:val="Standard"/>
+    <w:link w:val="KommentartextZchn"/>
+    <w:uiPriority w:val="99"/>
+    <w:semiHidden/>
+    <w:unhideWhenUsed/>
+    <w:rsid w:val="00A61D5D"/>
+    <w:pPr>
+      <w:spacing w:line="240" w:lineRule="auto"/>
+    </w:pPr>
+    <w:rPr>
+      <w:sz w:val="20"/>
+      <w:szCs w:val="20"/>
+    </w:rPr>
+  </w:style>
+  <w:style w:type="character" w:customStyle="1" w:styleId="KommentartextZchn">
+    <w:name w:val="Kommentartext Zchn"/>
+    <w:basedOn w:val="Absatz-Standardschriftart"/>
+    <w:link w:val="Kommentartext"/>
+    <w:uiPriority w:val="99"/>
+    <w:semiHidden/>
+    <w:rsid w:val="00A61D5D"/>
+    <w:rPr>
+      <w:sz w:val="20"/>
+      <w:szCs w:val="20"/>
+    </w:rPr>
+  </w:style>
+  <w:style w:type="paragraph" w:styleId="Kommentarthema">
+    <w:name w:val="annotation subject"/>
+    <w:basedOn w:val="Kommentartext"/>
+    <w:next w:val="Kommentartext"/>
+    <w:link w:val="KommentarthemaZchn"/>
+    <w:uiPriority w:val="99"/>
+    <w:semiHidden/>
+    <w:unhideWhenUsed/>
+    <w:rsid w:val="00A61D5D"/>
+    <w:rPr>
+      <w:b/>
+      <w:bCs/>
+    </w:rPr>
+  </w:style>
+  <w:style w:type="character" w:customStyle="1" w:styleId="KommentarthemaZchn">
+    <w:name w:val="Kommentarthema Zchn"/>
+    <w:basedOn w:val="KommentartextZchn"/>
+    <w:link w:val="Kommentarthema"/>
+    <w:uiPriority w:val="99"/>
+    <w:semiHidden/>
+    <w:rsid w:val="00A61D5D"/>
+    <w:rPr>
+      <w:b/>
+      <w:bCs/>
+      <w:sz w:val="20"/>
+      <w:szCs w:val="20"/>
+    </w:rPr>
+  </w:style>
+  <w:style w:type="paragraph" w:styleId="Sprechblasentext">
+    <w:name w:val="Balloon Text"/>
+    <w:basedOn w:val="Standard"/>
+    <w:link w:val="SprechblasentextZchn"/>
+    <w:uiPriority w:val="99"/>
+    <w:semiHidden/>
+    <w:unhideWhenUsed/>
+    <w:rsid w:val="00A61D5D"/>
+    <w:pPr>
+      <w:spacing w:after="0" w:line="240" w:lineRule="auto"/>
+    </w:pPr>
+    <w:rPr>
+      <w:rFonts w:ascii="Tahoma" w:hAnsi="Tahoma" w:cs="Tahoma"/>
+      <w:sz w:val="16"/>
+      <w:szCs w:val="16"/>
+    </w:rPr>
+  </w:style>
+  <w:style w:type="character" w:customStyle="1" w:styleId="SprechblasentextZchn">
+    <w:name w:val="Sprechblasentext Zchn"/>
+    <w:basedOn w:val="Absatz-Standardschriftart"/>
+    <w:link w:val="Sprechblasentext"/>
+    <w:uiPriority w:val="99"/>
+    <w:semiHidden/>
+    <w:rsid w:val="00A61D5D"/>
+    <w:rPr>
+      <w:rFonts w:ascii="Tahoma" w:hAnsi="Tahoma" w:cs="Tahoma"/>
+      <w:sz w:val="16"/>
+      <w:szCs w:val="16"/>
+    </w:rPr>
+  </w:style>
+</w:styles>
+</file>
+
+<file path=word/stylesWithEffects.xml><?xml version="1.0" encoding="utf-8"?>
+<w:styles xmlns:wpc="http://schemas.microsoft.com/office/word/2010/wordprocessingCanvas" xmlns:mc="http://schemas.openxmlformats.org/markup-compatibility/2006" xmlns:o="urn:schemas-microsoft-com:office:office" xmlns:r="http://schemas.openxmlformats.org/officeDocument/2006/relationships" xmlns:m="http://schemas.openxmlformats.org/officeDocument/2006/math" xmlns:v="urn:schemas-microsoft-com:vml" xmlns:wp14="http://schemas.microsoft.com/office/word/2010/wordprocessingDrawing" xmlns:wp="http://schemas.openxmlformats.org/drawingml/2006/wordprocessingDrawing" xmlns:w10="urn:schemas-microsoft-com:office:word" xmlns:w="http://schemas.openxmlformats.org/wordprocessingml/2006/main" xmlns:w14="http://schemas.microsoft.com/office/word/2010/wordml" xmlns:wpg="http://schemas.microsoft.com/office/word/2010/wordprocessingGroup" xmlns:wpi="http://schemas.microsoft.com/office/word/2010/wordprocessingInk" xmlns:wne="http://schemas.microsoft.com/office/word/2006/wordml" xmlns:wps="http://schemas.microsoft.com/office/word/2010/wordprocessingShape" mc:Ignorable="w14 wp14">
+  <w:docDefaults>
+    <w:rPrDefault>
+      <w:rPr>
+        <w:rFonts w:asciiTheme="minorHAnsi" w:eastAsiaTheme="minorEastAsia" w:hAnsiTheme="minorHAnsi" w:cstheme="minorBidi"/>
+        <w:sz w:val="22"/>
+        <w:szCs w:val="22"/>
+        <w:lang w:val="de-DE" w:eastAsia="de-DE" w:bidi="ar-SA"/>
+      </w:rPr>
+    </w:rPrDefault>
+    <w:pPrDefault>
+      <w:pPr>
+        <w:spacing w:after="200" w:line="276" w:lineRule="auto"/>
+      </w:pPr>
+    </w:pPrDefault>
+  </w:docDefaults>
+  <w:latentStyles w:defLockedState="0" w:defUIPriority="99" w:defSemiHidden="1" w:defUnhideWhenUsed="1" w:defQFormat="0" w:count="267">
+    <w:lsdException w:name="Normal" w:semiHidden="0" w:uiPriority="0" w:unhideWhenUsed="0" w:qFormat="1"/>
+    <w:lsdException w:name="heading 1" w:semiHidden="0" w:uiPriority="9" w:unhideWhenUsed="0" w:qFormat="1"/>
+    <w:lsdException w:name="heading 2" w:uiPriority="9" w:qFormat="1"/>
+    <w:lsdException w:name="heading 3" w:uiPriority="9" w:qFormat="1"/>
+    <w:lsdException w:name="heading 4" w:uiPriority="9" w:qFormat="1"/>
+    <w:lsdException w:name="heading 5" w:uiPriority="9" w:qFormat="1"/>
+    <w:lsdException w:name="heading 6" w:uiPriority="9" w:qFormat="1"/>
+    <w:lsdException w:name="heading 7" w:uiPriority="9" w:qFormat="1"/>
+    <w:lsdException w:name="heading 8" w:uiPriority="9" w:qFormat="1"/>
+    <w:lsdException w:name="heading 9" w:uiPriority="9" w:qFormat="1"/>
+    <w:lsdException w:name="toc 1" w:uiPriority="39"/>
+    <w:lsdException w:name="toc 2" w:uiPriority="39"/>
+    <w:lsdException w:name="toc 3" w:uiPriority="39"/>
+    <w:lsdException w:name="toc 4" w:uiPriority="39"/>
+    <w:lsdException w:name="toc 5" w:uiPriority="39"/>
+    <w:lsdException w:name="toc 6" w:uiPriority="39"/>
+    <w:lsdException w:name="toc 7" w:uiPriority="39"/>
+    <w:lsdException w:name="toc 8" w:uiPriority="39"/>
+    <w:lsdException w:name="toc 9" w:uiPriority="39"/>
+    <w:lsdException w:name="caption" w:uiPriority="35" w:qFormat="1"/>
+    <w:lsdException w:name="Title" w:semiHidden="0" w:uiPriority="10" w:unhideWhenUsed="0" w:qFormat="1"/>
+    <w:lsdException w:name="Default Paragraph Font" w:uiPriority="1"/>
+    <w:lsdException w:name="Subtitle" w:semiHidden="0" w:uiPriority="11" w:unhideWhenUsed="0" w:qFormat="1"/>
+    <w:lsdException w:name="Strong" w:semiHidden="0" w:uiPriority="22" w:unhideWhenUsed="0" w:qFormat="1"/>
+    <w:lsdException w:name="Emphasis" w:semiHidden="0" w:uiPriority="20" w:unhideWhenUsed="0" w:qFormat="1"/>
+    <w:lsdException w:name="Table Grid" w:semiHidden="0" w:uiPriority="59" w:unhideWhenUsed="0"/>
+    <w:lsdException w:name="Placeholder Text" w:unhideWhenUsed="0"/>
+    <w:lsdException w:name="No Spacing" w:semiHidden="0" w:uiPriority="1" w:unhideWhenUsed="0" w:qFormat="1"/>
+    <w:lsdException w:name="Light Shading" w:semiHidden="0" w:uiPriority="60" w:unhideWhenUsed="0"/>
+    <w:lsdException w:name="Light List" w:semiHidden="0" w:uiPriority="61" w:unhideWhenUsed="0"/>
+    <w:lsdException w:name="Light Grid" w:semiHidden="0" w:uiPriority="62" w:unhideWhenUsed="0"/>
+    <w:lsdException w:name="Medium Shading 1" w:semiHidden="0" w:uiPriority="63" w:unhideWhenUsed="0"/>
+    <w:lsdException w:name="Medium Shading 2" w:semiHidden="0" w:uiPriority="64" w:unhideWhenUsed="0"/>
+    <w:lsdException w:name="Medium List 1" w:semiHidden="0" w:uiPriority="65" w:unhideWhenUsed="0"/>
+    <w:lsdException w:name="Medium List 2" w:semiHidden="0" w:uiPriority="66" w:unhideWhenUsed="0"/>
+    <w:lsdException w:name="Medium Grid 1" w:semiHidden="0" w:uiPriority="67" w:unhideWhenUsed="0"/>
+    <w:lsdException w:name="Medium Grid 2" w:semiHidden="0" w:uiPriority="68" w:unhideWhenUsed="0"/>
+    <w:lsdException w:name="Medium Grid 3" w:semiHidden="0" w:uiPriority="69" w:unhideWhenUsed="0"/>
+    <w:lsdException w:name="Dark List" w:semiHidden="0" w:uiPriority="70" w:unhideWhenUsed="0"/>
+    <w:lsdException w:name="Colorful Shading" w:semiHidden="0" w:uiPriority="71" w:unhideWhenUsed="0"/>
+    <w:lsdException w:name="Colorful List" w:semiHidden="0" w:uiPriority="72" w:unhideWhenUsed="0"/>
+    <w:lsdException w:name="Colorful Grid" w:semiHidden="0" w:uiPriority="73" w:unhideWhenUsed="0"/>
+    <w:lsdException w:name="Light Shading Accent 1" w:semiHidden="0" w:uiPriority="60" w:unhideWhenUsed="0"/>
+    <w:lsdException w:name="Light List Accent 1" w:semiHidden="0" w:uiPriority="61" w:unhideWhenUsed="0"/>
+    <w:lsdException w:name="Light Grid Accent 1" w:semiHidden="0" w:uiPriority="62" w:unhideWhenUsed="0"/>
+    <w:lsdException w:name="Medium Shading 1 Accent 1" w:semiHidden="0" w:uiPriority="63" w:unhideWhenUsed="0"/>
+    <w:lsdException w:name="Medium Shading 2 Accent 1" w:semiHidden="0" w:uiPriority="64" w:unhideWhenUsed="0"/>
+    <w:lsdException w:name="Medium List 1 Accent 1" w:semiHidden="0" w:uiPriority="65" w:unhideWhenUsed="0"/>
+    <w:lsdException w:name="Revision" w:unhideWhenUsed="0"/>
+    <w:lsdException w:name="List Paragraph" w:semiHidden="0" w:uiPriority="34" w:unhideWhenUsed="0" w:qFormat="1"/>
+    <w:lsdException w:name="Quote" w:semiHidden="0" w:uiPriority="29" w:unhideWhenUsed="0" w:qFormat="1"/>
+    <w:lsdException w:name="Intense Quote" w:semiHidden="0" w:uiPriority="30" w:unhideWhenUsed="0" w:qFormat="1"/>
+    <w:lsdException w:name="Medium List 2 Accent 1" w:semiHidden="0" w:uiPriority="66" w:unhideWhenUsed="0"/>
+    <w:lsdException w:name="Medium Grid 1 Accent 1" w:semiHidden="0" w:uiPriority="67" w:unhideWhenUsed="0"/>
+    <w:lsdException w:name="Medium Grid 2 Accent 1" w:semiHidden="0" w:uiPriority="68" w:unhideWhenUsed="0"/>
+    <w:lsdException w:name="Medium Grid 3 Accent 1" w:semiHidden="0" w:uiPriority="69" w:unhideWhenUsed="0"/>
+    <w:lsdException w:name="Dark List Accent 1" w:semiHidden="0" w:uiPriority="70" w:unhideWhenUsed="0"/>
+    <w:lsdException w:name="Colorful Shading Accent 1" w:semiHidden="0" w:uiPriority="71" w:unhideWhenUsed="0"/>
+    <w:lsdException w:name="Colorful List Accent 1" w:semiHidden="0" w:uiPriority="72" w:unhideWhenUsed="0"/>
+    <w:lsdException w:name="Colorful Grid Accent 1" w:semiHidden="0" w:uiPriority="73" w:unhideWhenUsed="0"/>
+    <w:lsdException w:name="Light Shading Accent 2" w:semiHidden="0" w:uiPriority="60" w:unhideWhenUsed="0"/>
+    <w:lsdException w:name="Light List Accent 2" w:semiHidden="0" w:uiPriority="61" w:unhideWhenUsed="0"/>
+    <w:lsdException w:name="Light Grid Accent 2" w:semiHidden="0" w:uiPriority="62" w:unhideWhenUsed="0"/>
+    <w:lsdException w:name="Medium Shading 1 Accent 2" w:semiHidden="0" w:uiPriority="63" w:unhideWhenUsed="0"/>
+    <w:lsdException w:name="Medium Shading 2 Accent 2" w:semiHidden="0" w:uiPriority="64" w:unhideWhenUsed="0"/>
+    <w:lsdException w:name="Medium List 1 Accent 2" w:semiHidden="0" w:uiPriority="65" w:unhideWhenUsed="0"/>
+    <w:lsdException w:name="Medium List 2 Accent 2" w:semiHidden="0" w:uiPriority="66" w:unhideWhenUsed="0"/>
+    <w:lsdException w:name="Medium Grid 1 Accent 2" w:semiHidden="0" w:uiPriority="67" w:unhideWhenUsed="0"/>
+    <w:lsdException w:name="Medium Grid 2 Accent 2" w:semiHidden="0" w:uiPriority="68" w:unhideWhenUsed="0"/>
+    <w:lsdException w:name="Medium Grid 3 Accent 2" w:semiHidden="0" w:uiPriority="69" w:unhideWhenUsed="0"/>
+    <w:lsdException w:name="Dark List Accent 2" w:semiHidden="0" w:uiPriority="70" w:unhideWhenUsed="0"/>
+    <w:lsdException w:name="Colorful Shading Accent 2" w:semiHidden="0" w:uiPriority="71" w:unhideWhenUsed="0"/>
+    <w:lsdException w:name="Colorful List Accent 2" w:semiHidden="0" w:uiPriority="72" w:unhideWhenUsed="0"/>
+    <w:lsdException w:name="Colorful Grid Accent 2" w:semiHidden="0" w:uiPriority="73" w:unhideWhenUsed="0"/>
+    <w:lsdException w:name="Light Shading Accent 3" w:semiHidden="0" w:uiPriority="60" w:unhideWhenUsed="0"/>
+    <w:lsdException w:name="Light List Accent 3" w:semiHidden="0" w:uiPriority="61" w:unhideWhenUsed="0"/>
+    <w:lsdException w:name="Light Grid Accent 3" w:semiHidden="0" w:uiPriority="62" w:unhideWhenUsed="0"/>
+    <w:lsdException w:name="Medium Shading 1 Accent 3" w:semiHidden="0" w:uiPriority="63" w:unhideWhenUsed="0"/>
+    <w:lsdException w:name="Medium Shading 2 Accent 3" w:semiHidden="0" w:uiPriority="64" w:unhideWhenUsed="0"/>
+    <w:lsdException w:name="Medium List 1 Accent 3" w:semiHidden="0" w:uiPriority="65" w:unhideWhenUsed="0"/>
+    <w:lsdException w:name="Medium List 2 Accent 3" w:semiHidden="0" w:uiPriority="66" w:unhideWhenUsed="0"/>
+    <w:lsdException w:name="Medium Grid 1 Accent 3" w:semiHidden="0" w:uiPriority="67" w:unhideWhenUsed="0"/>
+    <w:lsdException w:name="Medium Grid 2 Accent 3" w:semiHidden="0" w:uiPriority="68" w:unhideWhenUsed="0"/>
+    <w:lsdException w:name="Medium Grid 3 Accent 3" w:semiHidden="0" w:uiPriority="69" w:unhideWhenUsed="0"/>
+    <w:lsdException w:name="Dark List Accent 3" w:semiHidden="0" w:uiPriority="70" w:unhideWhenUsed="0"/>
+    <w:lsdException w:name="Colorful Shading Accent 3" w:semiHidden="0" w:uiPriority="71" w:unhideWhenUsed="0"/>
+    <w:lsdException w:name="Colorful List Accent 3" w:semiHidden="0" w:uiPriority="72" w:unhideWhenUsed="0"/>
+    <w:lsdException w:name="Colorful Grid Accent 3" w:semiHidden="0" w:uiPriority="73" w:unhideWhenUsed="0"/>
+    <w:lsdException w:name="Light Shading Accent 4" w:semiHidden="0" w:uiPriority="60" w:unhideWhenUsed="0"/>
+    <w:lsdException w:name="Light List Accent 4" w:semiHidden="0" w:uiPriority="61" w:unhideWhenUsed="0"/>
+    <w:lsdException w:name="Light Grid Accent 4" w:semiHidden="0" w:uiPriority="62" w:unhideWhenUsed="0"/>
+    <w:lsdException w:name="Medium Shading 1 Accent 4" w:semiHidden="0" w:uiPriority="63" w:unhideWhenUsed="0"/>
+    <w:lsdException w:name="Medium Shading 2 Accent 4" w:semiHidden="0" w:uiPriority="64" w:unhideWhenUsed="0"/>
+    <w:lsdException w:name="Medium List 1 Accent 4" w:semiHidden="0" w:uiPriority="65" w:unhideWhenUsed="0"/>
+    <w:lsdException w:name="Medium List 2 Accent 4" w:semiHidden="0" w:uiPriority="66" w:unhideWhenUsed="0"/>
+    <w:lsdException w:name="Medium Grid 1 Accent 4" w:semiHidden="0" w:uiPriority="67" w:unhideWhenUsed="0"/>
+    <w:lsdException w:name="Medium Grid 2 Accent 4" w:semiHidden="0" w:uiPriority="68" w:unhideWhenUsed="0"/>
+    <w:lsdException w:name="Medium Grid 3 Accent 4" w:semiHidden="0" w:uiPriority="69" w:unhideWhenUsed="0"/>
+    <w:lsdException w:name="Dark List Accent 4" w:semiHidden="0" w:uiPriority="70" w:unhideWhenUsed="0"/>
+    <w:lsdException w:name="Colorful Shading Accent 4" w:semiHidden="0" w:uiPriority="71" w:unhideWhenUsed="0"/>
+    <w:lsdException w:name="Colorful List Accent 4" w:semiHidden="0" w:uiPriority="72" w:unhideWhenUsed="0"/>
+    <w:lsdException w:name="Colorful Grid Accent 4" w:semiHidden="0" w:uiPriority="73" w:unhideWhenUsed="0"/>
+    <w:lsdException w:name="Light Shading Accent 5" w:semiHidden="0" w:uiPriority="60" w:unhideWhenUsed="0"/>
+    <w:lsdException w:name="Light List Accent 5" w:semiHidden="0" w:uiPriority="61" w:unhideWhenUsed="0"/>
+    <w:lsdException w:name="Light Grid Accent 5" w:semiHidden="0" w:uiPriority="62" w:unhideWhenUsed="0"/>
+    <w:lsdException w:name="Medium Shading 1 Accent 5" w:semiHidden="0" w:uiPriority="63" w:unhideWhenUsed="0"/>
+    <w:lsdException w:name="Medium Shading 2 Accent 5" w:semiHidden="0" w:uiPriority="64" w:unhideWhenUsed="0"/>
+    <w:lsdException w:name="Medium List 1 Accent 5" w:semiHidden="0" w:uiPriority="65" w:unhideWhenUsed="0"/>
+    <w:lsdException w:name="Medium List 2 Accent 5" w:semiHidden="0" w:uiPriority="66" w:unhideWhenUsed="0"/>
+    <w:lsdException w:name="Medium Grid 1 Accent 5" w:semiHidden="0" w:uiPriority="67" w:unhideWhenUsed="0"/>
+    <w:lsdException w:name="Medium Grid 2 Accent 5" w:semiHidden="0" w:uiPriority="68" w:unhideWhenUsed="0"/>
+    <w:lsdException w:name="Medium Grid 3 Accent 5" w:semiHidden="0" w:uiPriority="69" w:unhideWhenUsed="0"/>
+    <w:lsdException w:name="Dark List Accent 5" w:semiHidden="0" w:uiPriority="70" w:unhideWhenUsed="0"/>
+    <w:lsdException w:name="Colorful Shading Accent 5" w:semiHidden="0" w:uiPriority="71" w:unhideWhenUsed="0"/>
+    <w:lsdException w:name="Colorful List Accent 5" w:semiHidden="0" w:uiPriority="72" w:unhideWhenUsed="0"/>
+    <w:lsdException w:name="Colorful Grid Accent 5" w:semiHidden="0" w:uiPriority="73" w:unhideWhenUsed="0"/>
+    <w:lsdException w:name="Light Shading Accent 6" w:semiHidden="0" w:uiPriority="60" w:unhideWhenUsed="0"/>
+    <w:lsdException w:name="Light List Accent 6" w:semiHidden="0" w:uiPriority="61" w:unhideWhenUsed="0"/>
+    <w:lsdException w:name="Light Grid Accent 6" w:semiHidden="0" w:uiPriority="62" w:unhideWhenUsed="0"/>
+    <w:lsdException w:name="Medium Shading 1 Accent 6" w:semiHidden="0" w:uiPriority="63" w:unhideWhenUsed="0"/>
+    <w:lsdException w:name="Medium Shading 2 Accent 6" w:semiHidden="0" w:uiPriority="64" w:unhideWhenUsed="0"/>
+    <w:lsdException w:name="Medium List 1 Accent 6" w:semiHidden="0" w:uiPriority="65" w:unhideWhenUsed="0"/>
+    <w:lsdException w:name="Medium List 2 Accent 6" w:semiHidden="0" w:uiPriority="66" w:unhideWhenUsed="0"/>
+    <w:lsdException w:name="Medium Grid 1 Accent 6" w:semiHidden="0" w:uiPriority="67" w:unhideWhenUsed="0"/>
+    <w:lsdException w:name="Medium Grid 2 Accent 6" w:semiHidden="0" w:uiPriority="68" w:unhideWhenUsed="0"/>
+    <w:lsdException w:name="Medium Grid 3 Accent 6" w:semiHidden="0" w:uiPriority="69" w:unhideWhenUsed="0"/>
+    <w:lsdException w:name="Dark List Accent 6" w:semiHidden="0" w:uiPriority="70" w:unhideWhenUsed="0"/>
+    <w:lsdException w:name="Colorful Shading Accent 6" w:semiHidden="0" w:uiPriority="71" w:unhideWhenUsed="0"/>
+    <w:lsdException w:name="Colorful List Accent 6" w:semiHidden="0" w:uiPriority="72" w:unhideWhenUsed="0"/>
+    <w:lsdException w:name="Colorful Grid Accent 6" w:semiHidden="0" w:uiPriority="73" w:unhideWhenUsed="0"/>
+    <w:lsdException w:name="Subtle Emphasis" w:semiHidden="0" w:uiPriority="19" w:unhideWhenUsed="0" w:qFormat="1"/>
+    <w:lsdException w:name="Intense Emphasis" w:semiHidden="0" w:uiPriority="21" w:unhideWhenUsed="0" w:qFormat="1"/>
+    <w:lsdException w:name="Subtle Reference" w:semiHidden="0" w:uiPriority="31" w:unhideWhenUsed="0" w:qFormat="1"/>
+    <w:lsdException w:name="Intense Reference" w:semiHidden="0" w:uiPriority="32" w:unhideWhenUsed="0" w:qFormat="1"/>
+    <w:lsdException w:name="Book Title" w:semiHidden="0" w:uiPriority="33" w:unhideWhenUsed="0" w:qFormat="1"/>
+    <w:lsdException w:name="Bibliography" w:uiPriority="37"/>
+    <w:lsdException w:name="TOC Heading" w:uiPriority="39" w:qFormat="1"/>
+  </w:latentStyles>
+  <w:style w:type="paragraph" w:default="1" w:styleId="Standard">
+    <w:name w:val="Normal"/>
+    <w:qFormat/>
+  </w:style>
+  <w:style w:type="character" w:default="1" w:styleId="Absatz-Standardschriftart">
+    <w:name w:val="Default Paragraph Font"/>
+    <w:uiPriority w:val="1"/>
+    <w:semiHidden/>
+    <w:unhideWhenUsed/>
+  </w:style>
+  <w:style w:type="table" w:default="1" w:styleId="NormaleTabelle">
+    <w:name w:val="Normal Table"/>
+    <w:uiPriority w:val="99"/>
+    <w:semiHidden/>
+    <w:unhideWhenUsed/>
+    <w:tblPr>
+      <w:tblInd w:w="0" w:type="dxa"/>
+      <w:tblCellMar>
+        <w:top w:w="0" w:type="dxa"/>
+        <w:left w:w="108" w:type="dxa"/>
+        <w:bottom w:w="0" w:type="dxa"/>
+        <w:right w:w="108" w:type="dxa"/>
+      </w:tblCellMar>
+    </w:tblPr>
+  </w:style>
+  <w:style w:type="numbering" w:default="1" w:styleId="KeineListe">
+    <w:name w:val="No List"/>
+    <w:uiPriority w:val="99"/>
+    <w:semiHidden/>
+    <w:unhideWhenUsed/>
   </w:style>
 </w:styles>
 </file>
@@ -2023,4 +2662,16 @@
   <a:objectDefaults/>
   <a:extraClrSchemeLst/>
 </a:theme>
+</file>
+
+<file path=customXml/item1.xml><?xml version="1.0" encoding="utf-8"?>
+<b:Sources xmlns:b="http://schemas.openxmlformats.org/officeDocument/2006/bibliography" xmlns="http://schemas.openxmlformats.org/officeDocument/2006/bibliography" SelectedStyle="\APA.XSL" StyleName="APA"/>
+</file>
+
+<file path=customXml/itemProps1.xml><?xml version="1.0" encoding="utf-8"?>
+<ds:datastoreItem xmlns:ds="http://schemas.openxmlformats.org/officeDocument/2006/customXml" ds:itemID="{1486A266-8AB1-49ED-A2A4-AFF6695BF1FC}">
+  <ds:schemaRefs>
+    <ds:schemaRef ds:uri="http://schemas.openxmlformats.org/officeDocument/2006/bibliography"/>
+  </ds:schemaRefs>
+</ds:datastoreItem>
 </file>
</xml_diff>